<commit_message>
Fleshes out tipsheet with sites planning to use, tools we're showing off and required software. Organized in categories.
</commit_message>
<xml_diff>
--- a/tipsheet.docx
+++ b/tipsheet.docx
@@ -1,35 +1,60 @@
 
 <file path=word/document.xml><?xml version="1.0" encoding="utf-8"?>
-<w:document xmlns:wpc="http://schemas.microsoft.com/office/word/2010/wordprocessingCanvas" xmlns:mc="http://schemas.openxmlformats.org/markup-compatibility/2006" xmlns:o="urn:schemas-microsoft-com:office:office" xmlns:r="http://schemas.openxmlformats.org/officeDocument/2006/relationships" xmlns:m="http://schemas.openxmlformats.org/officeDocument/2006/math" xmlns:v="urn:schemas-microsoft-com:vml" xmlns:wp14="http://schemas.microsoft.com/office/word/2010/wordprocessingDrawing" xmlns:wp="http://schemas.openxmlformats.org/drawingml/2006/wordprocessingDrawing" xmlns:w10="urn:schemas-microsoft-com:office:word" xmlns:w="http://schemas.openxmlformats.org/wordprocessingml/2006/main" xmlns:w14="http://schemas.microsoft.com/office/word/2010/wordml" xmlns:wpg="http://schemas.microsoft.com/office/word/2010/wordprocessingGroup" xmlns:wpi="http://schemas.microsoft.com/office/word/2010/wordprocessingInk" xmlns:wne="http://schemas.microsoft.com/office/word/2006/wordml" xmlns:wps="http://schemas.microsoft.com/office/word/2010/wordprocessingShape" mc:Ignorable="w14 wp14">
+<w:document xmlns:wpc="http://schemas.microsoft.com/office/word/2010/wordprocessingCanvas" xmlns:mo="http://schemas.microsoft.com/office/mac/office/2008/main" xmlns:mc="http://schemas.openxmlformats.org/markup-compatibility/2006" xmlns:mv="urn:schemas-microsoft-com:mac:vml" xmlns:o="urn:schemas-microsoft-com:office:office" xmlns:r="http://schemas.openxmlformats.org/officeDocument/2006/relationships" xmlns:m="http://schemas.openxmlformats.org/officeDocument/2006/math" xmlns:v="urn:schemas-microsoft-com:vml" xmlns:wp14="http://schemas.microsoft.com/office/word/2010/wordprocessingDrawing" xmlns:wp="http://schemas.openxmlformats.org/drawingml/2006/wordprocessingDrawing" xmlns:w10="urn:schemas-microsoft-com:office:word" xmlns:w="http://schemas.openxmlformats.org/wordprocessingml/2006/main" xmlns:w14="http://schemas.microsoft.com/office/word/2010/wordml" xmlns:wpg="http://schemas.microsoft.com/office/word/2010/wordprocessingGroup" xmlns:wpi="http://schemas.microsoft.com/office/word/2010/wordprocessingInk" xmlns:wne="http://schemas.microsoft.com/office/word/2006/wordml" xmlns:wps="http://schemas.microsoft.com/office/word/2010/wordprocessingShape" mc:Ignorable="w14 wp14">
   <w:body>
     <w:p>
       <w:pPr>
         <w:rPr>
           <w:b/>
-        </w:rPr>
-      </w:pPr>
-      <w:r>
-        <w:rPr>
-          <w:b/>
-        </w:rPr>
-        <w:t xml:space="preserve">Downloading Web Data </w:t>
-      </w:r>
-      <w:proofErr w:type="gramStart"/>
-      <w:r>
-        <w:rPr>
-          <w:b/>
-        </w:rPr>
-        <w:t>Without</w:t>
-      </w:r>
-      <w:proofErr w:type="gramEnd"/>
-      <w:r>
-        <w:rPr>
-          <w:b/>
-        </w:rPr>
-        <w:t xml:space="preserve"> Scraping</w:t>
-      </w:r>
-    </w:p>
-    <w:p>
+          <w:sz w:val="36"/>
+        </w:rPr>
+      </w:pPr>
+      <w:r>
+        <w:rPr>
+          <w:b/>
+          <w:sz w:val="36"/>
+        </w:rPr>
+        <w:t>Downloading Web Data Without Scraping</w:t>
+      </w:r>
+    </w:p>
+    <w:p>
+      <w:pPr>
+        <w:rPr>
+          <w:b/>
+          <w:sz w:val="28"/>
+        </w:rPr>
+      </w:pPr>
+      <w:r>
+        <w:rPr>
+          <w:b/>
+          <w:sz w:val="28"/>
+        </w:rPr>
+        <w:t xml:space="preserve">Michelle </w:t>
+      </w:r>
+      <w:proofErr w:type="spellStart"/>
+      <w:r>
+        <w:rPr>
+          <w:b/>
+          <w:sz w:val="28"/>
+        </w:rPr>
+        <w:t>Minkoff</w:t>
+      </w:r>
+      <w:proofErr w:type="spellEnd"/>
+      <w:r>
+        <w:rPr>
+          <w:b/>
+          <w:sz w:val="28"/>
+        </w:rPr>
+        <w:t xml:space="preserve"> and Scott Klein, ONA Atlanta 2013</w:t>
+      </w:r>
+    </w:p>
+    <w:p>
+      <w:pPr>
+        <w:rPr>
+          <w:b/>
+          <w:sz w:val="28"/>
+        </w:rPr>
+      </w:pPr>
       <w:bookmarkStart w:id="0" w:name="_GoBack"/>
       <w:bookmarkEnd w:id="0"/>
     </w:p>
@@ -66,6 +91,9 @@
     <w:p>
       <w:r>
         <w:t>Internet Explorer and Firefox both have excellent developer tools but the Web Inspector in Chrome will be basis of our examples.</w:t>
+      </w:r>
+      <w:r>
+        <w:t xml:space="preserve"> Some examples use Firefox extensions, but if you don’t have it, no worries.</w:t>
       </w:r>
     </w:p>
     <w:p>
@@ -105,29 +133,138 @@
       </w:hyperlink>
     </w:p>
     <w:p>
+      <w:r>
+        <w:t xml:space="preserve">Requires Python. Mac/Linux comes with Python installed. Use Anthony </w:t>
+      </w:r>
+      <w:proofErr w:type="spellStart"/>
+      <w:r>
+        <w:t>DeBarros’s</w:t>
+      </w:r>
+      <w:proofErr w:type="spellEnd"/>
+      <w:r>
+        <w:t xml:space="preserve"> great guide to install Python on Windows. Install Python 2.7.x because </w:t>
+      </w:r>
+      <w:proofErr w:type="spellStart"/>
+      <w:r>
+        <w:t>CSVKit</w:t>
+      </w:r>
+      <w:proofErr w:type="spellEnd"/>
+      <w:r>
+        <w:t xml:space="preserve"> doesn’t work with Python 3.</w:t>
+      </w:r>
+    </w:p>
+    <w:p>
+      <w:pPr>
+        <w:rPr>
+          <w:b/>
+        </w:rPr>
+      </w:pPr>
+      <w:r>
+        <w:rPr>
+          <w:b/>
+        </w:rPr>
+        <w:t>Google Spreadsheets</w:t>
+      </w:r>
+    </w:p>
+    <w:p>
+      <w:r>
+        <w:t>You can import an HTML table directly by typing =</w:t>
+      </w:r>
+      <w:proofErr w:type="spellStart"/>
       <w:proofErr w:type="gramStart"/>
       <w:r>
-        <w:t>Requires Python.</w:t>
+        <w:t>ImportHTML</w:t>
+      </w:r>
+      <w:proofErr w:type="spellEnd"/>
+      <w:r>
+        <w:t>(</w:t>
       </w:r>
       <w:proofErr w:type="gramEnd"/>
       <w:r>
-        <w:t xml:space="preserve"> Mac/Linux comes with Python installed. Use Anthony </w:t>
+        <w:t>“</w:t>
       </w:r>
       <w:proofErr w:type="spellStart"/>
       <w:r>
-        <w:t>DeBarros’s</w:t>
+        <w:t>url</w:t>
       </w:r>
       <w:proofErr w:type="spellEnd"/>
       <w:r>
-        <w:t xml:space="preserve"> great guide to install Python on Windows. Install Python 2.7.x because </w:t>
+        <w:t>”, “</w:t>
       </w:r>
       <w:proofErr w:type="spellStart"/>
       <w:r>
-        <w:t>CSVKit</w:t>
+        <w:t>elementtype</w:t>
       </w:r>
       <w:proofErr w:type="spellEnd"/>
       <w:r>
-        <w:t xml:space="preserve"> doesn’t work with Python 3.</w:t>
+        <w:t xml:space="preserve">”, </w:t>
+      </w:r>
+      <w:proofErr w:type="spellStart"/>
+      <w:r>
+        <w:t>numberElement</w:t>
+      </w:r>
+      <w:proofErr w:type="spellEnd"/>
+      <w:r>
+        <w:t xml:space="preserve"> on page)</w:t>
+      </w:r>
+    </w:p>
+    <w:p>
+      <w:pPr>
+        <w:rPr>
+          <w:rStyle w:val="Hyperlink"/>
+          <w:color w:val="auto"/>
+          <w:u w:val="none"/>
+        </w:rPr>
+      </w:pPr>
+      <w:r>
+        <w:t>Ex: =</w:t>
+      </w:r>
+      <w:proofErr w:type="spellStart"/>
+      <w:proofErr w:type="gramStart"/>
+      <w:r>
+        <w:t>ImportHTML</w:t>
+      </w:r>
+      <w:proofErr w:type="spellEnd"/>
+      <w:r>
+        <w:t>(</w:t>
+      </w:r>
+      <w:proofErr w:type="gramEnd"/>
+      <w:r>
+        <w:t>“http://www.atlanta.k12.ga.us/Page/832</w:t>
+      </w:r>
+      <w:r>
+        <w:rPr>
+          <w:rStyle w:val="Hyperlink"/>
+          <w:color w:val="auto"/>
+          <w:u w:val="none"/>
+        </w:rPr>
+        <w:t>”, “table”, 2)</w:t>
+      </w:r>
+    </w:p>
+    <w:p>
+      <w:pPr>
+        <w:rPr>
+          <w:rStyle w:val="Hyperlink"/>
+          <w:color w:val="auto"/>
+          <w:u w:val="none"/>
+        </w:rPr>
+      </w:pPr>
+    </w:p>
+    <w:p>
+      <w:pPr>
+        <w:rPr>
+          <w:b/>
+          <w:sz w:val="32"/>
+          <w:szCs w:val="32"/>
+        </w:rPr>
+      </w:pPr>
+      <w:r>
+        <w:rPr>
+          <w:b/>
+          <w:sz w:val="32"/>
+          <w:szCs w:val="32"/>
+        </w:rPr>
+        <w:t>Tools we’re using</w:t>
       </w:r>
     </w:p>
     <w:p>
@@ -144,14 +281,217 @@
       </w:r>
     </w:p>
     <w:p>
-      <w:r>
-        <w:t>Google Chrome</w:t>
-      </w:r>
-    </w:p>
-    <w:p>
-      <w:pPr>
-        <w:rPr>
-          <w:b/>
+      <w:hyperlink r:id="rId7" w:history="1">
+        <w:r>
+          <w:rPr>
+            <w:rStyle w:val="Hyperlink"/>
+          </w:rPr>
+          <w:t>http://openrefine.org/</w:t>
+        </w:r>
+      </w:hyperlink>
+    </w:p>
+    <w:p>
+      <w:r>
+        <w:t xml:space="preserve">Tool to inspect and manipulate spreadsheet files, allowing </w:t>
+      </w:r>
+      <w:proofErr w:type="gramStart"/>
+      <w:r>
+        <w:t>to run</w:t>
+      </w:r>
+      <w:proofErr w:type="gramEnd"/>
+      <w:r>
+        <w:t xml:space="preserve"> queries on it to manipulate it the way you would like.</w:t>
+      </w:r>
+    </w:p>
+    <w:p>
+      <w:pPr>
+        <w:rPr>
+          <w:b/>
+        </w:rPr>
+      </w:pPr>
+      <w:r>
+        <w:rPr>
+          <w:b/>
+        </w:rPr>
+        <w:t>Scraper</w:t>
+      </w:r>
+    </w:p>
+    <w:p>
+      <w:hyperlink r:id="rId8" w:history="1">
+        <w:r>
+          <w:rPr>
+            <w:rStyle w:val="Hyperlink"/>
+          </w:rPr>
+          <w:t>https://chrome.google.com/webstore/detail/scraper/mbigbapnjcgaffohmbkdlecaccepngjd?hl=en</w:t>
+        </w:r>
+      </w:hyperlink>
+    </w:p>
+    <w:p>
+      <w:r>
+        <w:t xml:space="preserve">Click on a type of information (names, emails, URLs, </w:t>
+      </w:r>
+      <w:proofErr w:type="spellStart"/>
+      <w:r>
+        <w:t>etc</w:t>
+      </w:r>
+      <w:proofErr w:type="spellEnd"/>
+      <w:r>
+        <w:t>, and then right-click (control-click) and Scrape Similar. There’s an option to bring the results into a Google spreadsheet.</w:t>
+      </w:r>
+    </w:p>
+    <w:p>
+      <w:pPr>
+        <w:rPr>
+          <w:b/>
+        </w:rPr>
+      </w:pPr>
+      <w:r>
+        <w:rPr>
+          <w:b/>
+        </w:rPr>
+        <w:t>Tabula</w:t>
+      </w:r>
+    </w:p>
+    <w:p>
+      <w:hyperlink r:id="rId9" w:history="1">
+        <w:r>
+          <w:rPr>
+            <w:rStyle w:val="Hyperlink"/>
+          </w:rPr>
+          <w:t>http://tabula.nerdpower.org/</w:t>
+        </w:r>
+      </w:hyperlink>
+    </w:p>
+    <w:p>
+      <w:pPr>
+        <w:rPr>
+          <w:b/>
+        </w:rPr>
+      </w:pPr>
+    </w:p>
+    <w:p>
+      <w:pPr>
+        <w:rPr>
+          <w:b/>
+        </w:rPr>
+      </w:pPr>
+      <w:proofErr w:type="spellStart"/>
+      <w:r>
+        <w:rPr>
+          <w:b/>
+        </w:rPr>
+        <w:t>DownThemAll</w:t>
+      </w:r>
+      <w:proofErr w:type="spellEnd"/>
+    </w:p>
+    <w:p>
+      <w:hyperlink r:id="rId10" w:history="1">
+        <w:r>
+          <w:rPr>
+            <w:rStyle w:val="Hyperlink"/>
+          </w:rPr>
+          <w:t>https://addons.mozilla.org/en-US/firefox/addon/downthemall/</w:t>
+        </w:r>
+      </w:hyperlink>
+    </w:p>
+    <w:p>
+      <w:r>
+        <w:t>A Firefox extension that detects what types of assets you might want to download on a page and allows you to download them, well, all.</w:t>
+      </w:r>
+      <w:r>
+        <w:t xml:space="preserve"> Doesn’t work for everything, but a good quick one to try.</w:t>
+      </w:r>
+    </w:p>
+    <w:p>
+      <w:pPr>
+        <w:rPr>
+          <w:b/>
+        </w:rPr>
+      </w:pPr>
+      <w:proofErr w:type="spellStart"/>
+      <w:r>
+        <w:rPr>
+          <w:b/>
+        </w:rPr>
+        <w:t>OutwitHub</w:t>
+      </w:r>
+      <w:proofErr w:type="spellEnd"/>
+    </w:p>
+    <w:p>
+      <w:pPr>
+        <w:rPr>
+          <w:rStyle w:val="Hyperlink"/>
+        </w:rPr>
+      </w:pPr>
+      <w:hyperlink r:id="rId11" w:history="1">
+        <w:r>
+          <w:rPr>
+            <w:rStyle w:val="Hyperlink"/>
+          </w:rPr>
+          <w:t>https://addons.mozilla.org/en-us/firefox/addon/outwit-hub/</w:t>
+        </w:r>
+      </w:hyperlink>
+    </w:p>
+    <w:p>
+      <w:r>
+        <w:rPr>
+          <w:rStyle w:val="Hyperlink"/>
+          <w:color w:val="auto"/>
+          <w:u w:val="none"/>
+        </w:rPr>
+        <w:t xml:space="preserve">Break your page down into its elements that it is made up of. Grab all pictures on a page at </w:t>
+      </w:r>
+      <w:proofErr w:type="gramStart"/>
+      <w:r>
+        <w:rPr>
+          <w:rStyle w:val="Hyperlink"/>
+          <w:color w:val="auto"/>
+          <w:u w:val="none"/>
+        </w:rPr>
+        <w:t>once,</w:t>
+      </w:r>
+      <w:proofErr w:type="gramEnd"/>
+      <w:r>
+        <w:rPr>
+          <w:rStyle w:val="Hyperlink"/>
+          <w:color w:val="auto"/>
+          <w:u w:val="none"/>
+        </w:rPr>
+        <w:t xml:space="preserve"> create a scraper using various HTML elements as start and end points. This is quite powerful, if you learn how to use it well. </w:t>
+      </w:r>
+      <w:proofErr w:type="gramStart"/>
+      <w:r>
+        <w:rPr>
+          <w:rStyle w:val="Hyperlink"/>
+          <w:color w:val="auto"/>
+          <w:u w:val="none"/>
+        </w:rPr>
+        <w:t xml:space="preserve">More robust than </w:t>
+      </w:r>
+      <w:proofErr w:type="spellStart"/>
+      <w:r>
+        <w:rPr>
+          <w:rStyle w:val="Hyperlink"/>
+          <w:color w:val="auto"/>
+          <w:u w:val="none"/>
+        </w:rPr>
+        <w:t>DownThemAll</w:t>
+      </w:r>
+      <w:proofErr w:type="spellEnd"/>
+      <w:r>
+        <w:rPr>
+          <w:rStyle w:val="Hyperlink"/>
+          <w:color w:val="auto"/>
+          <w:u w:val="none"/>
+        </w:rPr>
+        <w:t>.</w:t>
+      </w:r>
+      <w:proofErr w:type="gramEnd"/>
+    </w:p>
+    <w:p>
+      <w:pPr>
+        <w:rPr>
+          <w:rStyle w:val="Hyperlink"/>
         </w:rPr>
       </w:pPr>
       <w:r>
@@ -162,7 +502,7 @@
       </w:r>
     </w:p>
     <w:p>
-      <w:hyperlink r:id="rId7" w:history="1">
+      <w:hyperlink r:id="rId12" w:history="1">
         <w:r>
           <w:rPr>
             <w:rStyle w:val="Hyperlink"/>
@@ -172,27 +512,11 @@
       </w:hyperlink>
     </w:p>
     <w:p>
+      <w:proofErr w:type="gramStart"/>
       <w:r>
         <w:t>Helpful command line utility for working with JSON files.</w:t>
       </w:r>
-    </w:p>
-    <w:p/>
-    <w:p>
-      <w:pPr>
-        <w:rPr>
-          <w:b/>
-          <w:sz w:val="32"/>
-          <w:szCs w:val="32"/>
-        </w:rPr>
-      </w:pPr>
-      <w:r>
-        <w:rPr>
-          <w:b/>
-          <w:sz w:val="32"/>
-          <w:szCs w:val="32"/>
-        </w:rPr>
-        <w:t>Good Sites</w:t>
-      </w:r>
+      <w:proofErr w:type="gramEnd"/>
     </w:p>
     <w:p>
       <w:pPr>
@@ -208,7 +532,7 @@
       </w:r>
     </w:p>
     <w:p>
-      <w:hyperlink r:id="rId8" w:history="1">
+      <w:hyperlink r:id="rId13" w:history="1">
         <w:r>
           <w:rPr>
             <w:rStyle w:val="Hyperlink"/>
@@ -216,10 +540,136 @@
           <w:t>http://jsonviewer.stack.hu/</w:t>
         </w:r>
       </w:hyperlink>
-    </w:p>
-    <w:p/>
-    <w:p/>
-    <w:p/>
+      <w:r>
+        <w:rPr>
+          <w:rStyle w:val="Hyperlink"/>
+        </w:rPr>
+        <w:br/>
+      </w:r>
+      <w:r>
+        <w:rPr>
+          <w:rStyle w:val="Hyperlink"/>
+        </w:rPr>
+        <w:br/>
+      </w:r>
+      <w:r>
+        <w:rPr>
+          <w:rStyle w:val="Hyperlink"/>
+          <w:b/>
+          <w:color w:val="auto"/>
+          <w:sz w:val="24"/>
+          <w:u w:val="none"/>
+        </w:rPr>
+        <w:t>When grabbing data, please remember to make sure you have permission to get the information you are grabbing. Just because you can take photos off a site, doesn’t mean you can use them for your project. With great power comes great responsibility!</w:t>
+      </w:r>
+    </w:p>
+    <w:p>
+      <w:pPr>
+        <w:rPr>
+          <w:b/>
+          <w:sz w:val="32"/>
+          <w:szCs w:val="32"/>
+        </w:rPr>
+      </w:pPr>
+      <w:r>
+        <w:rPr>
+          <w:b/>
+          <w:sz w:val="32"/>
+          <w:szCs w:val="32"/>
+        </w:rPr>
+        <w:t>Example sites we’re using during the workshop</w:t>
+      </w:r>
+    </w:p>
+    <w:p>
+      <w:pPr>
+        <w:pStyle w:val="ListParagraph"/>
+        <w:numPr>
+          <w:ilvl w:val="0"/>
+          <w:numId w:val="3"/>
+        </w:numPr>
+      </w:pPr>
+      <w:r>
+        <w:t xml:space="preserve">Atlanta school clusters – for html table -- </w:t>
+      </w:r>
+      <w:hyperlink r:id="rId14" w:history="1">
+        <w:r>
+          <w:rPr>
+            <w:rStyle w:val="Hyperlink"/>
+          </w:rPr>
+          <w:t>http://www.atlanta.k12.ga.us/Page/832</w:t>
+        </w:r>
+      </w:hyperlink>
+      <w:r>
+        <w:t>,</w:t>
+      </w:r>
+    </w:p>
+    <w:p>
+      <w:pPr>
+        <w:pStyle w:val="ListParagraph"/>
+        <w:numPr>
+          <w:ilvl w:val="0"/>
+          <w:numId w:val="3"/>
+        </w:numPr>
+        <w:rPr>
+          <w:rStyle w:val="Hyperlink"/>
+          <w:color w:val="auto"/>
+          <w:u w:val="none"/>
+        </w:rPr>
+      </w:pPr>
+      <w:r>
+        <w:t xml:space="preserve">Atlanta food and drug officials page – for Scraper - </w:t>
+      </w:r>
+      <w:hyperlink r:id="rId15" w:history="1">
+        <w:r>
+          <w:rPr>
+            <w:rStyle w:val="Hyperlink"/>
+          </w:rPr>
+          <w:t>http://dslo.afdo.org/results/?q=Georgia&amp;unifyfda=1&amp;bystate=1&amp;selected_facets=area_exact:%22100%22</w:t>
+        </w:r>
+      </w:hyperlink>
+    </w:p>
+    <w:p>
+      <w:pPr>
+        <w:pStyle w:val="ListParagraph"/>
+        <w:numPr>
+          <w:ilvl w:val="0"/>
+          <w:numId w:val="3"/>
+        </w:numPr>
+        <w:rPr>
+          <w:rStyle w:val="Hyperlink"/>
+          <w:color w:val="auto"/>
+          <w:u w:val="none"/>
+        </w:rPr>
+      </w:pPr>
+      <w:r>
+        <w:t xml:space="preserve">Atlanta image search - </w:t>
+      </w:r>
+      <w:hyperlink r:id="rId16" w:history="1">
+        <w:r>
+          <w:rPr>
+            <w:rStyle w:val="Hyperlink"/>
+          </w:rPr>
+          <w:t>https://www.google.com/search?q=atlanta&amp;espv=210&amp;es_sm=119&amp;source=lnms&amp;tbm=isch&amp;sa=X&amp;ei=PHtcUrakJZT54AOJyYDoCg&amp;ved=0CAcQ_AUoAQ&amp;biw=1449&amp;bih=1102</w:t>
+        </w:r>
+      </w:hyperlink>
+    </w:p>
+    <w:p>
+      <w:pPr>
+        <w:pStyle w:val="ListParagraph"/>
+        <w:numPr>
+          <w:ilvl w:val="0"/>
+          <w:numId w:val="3"/>
+        </w:numPr>
+      </w:pPr>
+      <w:hyperlink r:id="rId17" w:history="1">
+        <w:r>
+          <w:rPr>
+            <w:rStyle w:val="Hyperlink"/>
+          </w:rPr>
+          <w:t>http://projects.propublica.org/recovery/</w:t>
+        </w:r>
+      </w:hyperlink>
+    </w:p>
     <w:sectPr>
       <w:pgSz w:w="12240" w:h="15840"/>
       <w:pgMar w:top="1440" w:right="1440" w:bottom="1440" w:left="1440" w:header="720" w:footer="720" w:gutter="0"/>
@@ -231,8 +681,207 @@
 </file>
 
 <file path=word/numbering.xml><?xml version="1.0" encoding="utf-8"?>
-<w:numbering xmlns:wpc="http://schemas.microsoft.com/office/word/2010/wordprocessingCanvas" xmlns:mc="http://schemas.openxmlformats.org/markup-compatibility/2006" xmlns:o="urn:schemas-microsoft-com:office:office" xmlns:r="http://schemas.openxmlformats.org/officeDocument/2006/relationships" xmlns:m="http://schemas.openxmlformats.org/officeDocument/2006/math" xmlns:v="urn:schemas-microsoft-com:vml" xmlns:wp14="http://schemas.microsoft.com/office/word/2010/wordprocessingDrawing" xmlns:wp="http://schemas.openxmlformats.org/drawingml/2006/wordprocessingDrawing" xmlns:w10="urn:schemas-microsoft-com:office:word" xmlns:w="http://schemas.openxmlformats.org/wordprocessingml/2006/main" xmlns:w14="http://schemas.microsoft.com/office/word/2010/wordml" xmlns:wpg="http://schemas.microsoft.com/office/word/2010/wordprocessingGroup" xmlns:wpi="http://schemas.microsoft.com/office/word/2010/wordprocessingInk" xmlns:wne="http://schemas.microsoft.com/office/word/2006/wordml" xmlns:wps="http://schemas.microsoft.com/office/word/2010/wordprocessingShape" mc:Ignorable="w14 wp14">
+<w:numbering xmlns:wpc="http://schemas.microsoft.com/office/word/2010/wordprocessingCanvas" xmlns:mo="http://schemas.microsoft.com/office/mac/office/2008/main" xmlns:mc="http://schemas.openxmlformats.org/markup-compatibility/2006" xmlns:mv="urn:schemas-microsoft-com:mac:vml" xmlns:o="urn:schemas-microsoft-com:office:office" xmlns:r="http://schemas.openxmlformats.org/officeDocument/2006/relationships" xmlns:m="http://schemas.openxmlformats.org/officeDocument/2006/math" xmlns:v="urn:schemas-microsoft-com:vml" xmlns:wp14="http://schemas.microsoft.com/office/word/2010/wordprocessingDrawing" xmlns:wp="http://schemas.openxmlformats.org/drawingml/2006/wordprocessingDrawing" xmlns:w10="urn:schemas-microsoft-com:office:word" xmlns:w="http://schemas.openxmlformats.org/wordprocessingml/2006/main" xmlns:w14="http://schemas.microsoft.com/office/word/2010/wordml" xmlns:wpg="http://schemas.microsoft.com/office/word/2010/wordprocessingGroup" xmlns:wpi="http://schemas.microsoft.com/office/word/2010/wordprocessingInk" xmlns:wne="http://schemas.microsoft.com/office/word/2006/wordml" xmlns:wps="http://schemas.microsoft.com/office/word/2010/wordprocessingShape" mc:Ignorable="w14 wp14">
   <w:abstractNum w:abstractNumId="0">
+    <w:nsid w:val="500A61F6"/>
+    <w:multiLevelType w:val="hybridMultilevel"/>
+    <w:tmpl w:val="17D6ADC0"/>
+    <w:lvl w:ilvl="0" w:tplc="04090001">
+      <w:start w:val="1"/>
+      <w:numFmt w:val="bullet"/>
+      <w:lvlText w:val=""/>
+      <w:lvlJc w:val="left"/>
+      <w:pPr>
+        <w:ind w:left="720" w:hanging="360"/>
+      </w:pPr>
+      <w:rPr>
+        <w:rFonts w:ascii="Symbol" w:hAnsi="Symbol" w:hint="default"/>
+      </w:rPr>
+    </w:lvl>
+    <w:lvl w:ilvl="1" w:tplc="04090003" w:tentative="1">
+      <w:start w:val="1"/>
+      <w:numFmt w:val="bullet"/>
+      <w:lvlText w:val="o"/>
+      <w:lvlJc w:val="left"/>
+      <w:pPr>
+        <w:ind w:left="1440" w:hanging="360"/>
+      </w:pPr>
+      <w:rPr>
+        <w:rFonts w:ascii="Courier New" w:hAnsi="Courier New" w:hint="default"/>
+      </w:rPr>
+    </w:lvl>
+    <w:lvl w:ilvl="2" w:tplc="04090005" w:tentative="1">
+      <w:start w:val="1"/>
+      <w:numFmt w:val="bullet"/>
+      <w:lvlText w:val=""/>
+      <w:lvlJc w:val="left"/>
+      <w:pPr>
+        <w:ind w:left="2160" w:hanging="360"/>
+      </w:pPr>
+      <w:rPr>
+        <w:rFonts w:ascii="Wingdings" w:hAnsi="Wingdings" w:hint="default"/>
+      </w:rPr>
+    </w:lvl>
+    <w:lvl w:ilvl="3" w:tplc="04090001" w:tentative="1">
+      <w:start w:val="1"/>
+      <w:numFmt w:val="bullet"/>
+      <w:lvlText w:val=""/>
+      <w:lvlJc w:val="left"/>
+      <w:pPr>
+        <w:ind w:left="2880" w:hanging="360"/>
+      </w:pPr>
+      <w:rPr>
+        <w:rFonts w:ascii="Symbol" w:hAnsi="Symbol" w:hint="default"/>
+      </w:rPr>
+    </w:lvl>
+    <w:lvl w:ilvl="4" w:tplc="04090003" w:tentative="1">
+      <w:start w:val="1"/>
+      <w:numFmt w:val="bullet"/>
+      <w:lvlText w:val="o"/>
+      <w:lvlJc w:val="left"/>
+      <w:pPr>
+        <w:ind w:left="3600" w:hanging="360"/>
+      </w:pPr>
+      <w:rPr>
+        <w:rFonts w:ascii="Courier New" w:hAnsi="Courier New" w:hint="default"/>
+      </w:rPr>
+    </w:lvl>
+    <w:lvl w:ilvl="5" w:tplc="04090005" w:tentative="1">
+      <w:start w:val="1"/>
+      <w:numFmt w:val="bullet"/>
+      <w:lvlText w:val=""/>
+      <w:lvlJc w:val="left"/>
+      <w:pPr>
+        <w:ind w:left="4320" w:hanging="360"/>
+      </w:pPr>
+      <w:rPr>
+        <w:rFonts w:ascii="Wingdings" w:hAnsi="Wingdings" w:hint="default"/>
+      </w:rPr>
+    </w:lvl>
+    <w:lvl w:ilvl="6" w:tplc="04090001" w:tentative="1">
+      <w:start w:val="1"/>
+      <w:numFmt w:val="bullet"/>
+      <w:lvlText w:val=""/>
+      <w:lvlJc w:val="left"/>
+      <w:pPr>
+        <w:ind w:left="5040" w:hanging="360"/>
+      </w:pPr>
+      <w:rPr>
+        <w:rFonts w:ascii="Symbol" w:hAnsi="Symbol" w:hint="default"/>
+      </w:rPr>
+    </w:lvl>
+    <w:lvl w:ilvl="7" w:tplc="04090003" w:tentative="1">
+      <w:start w:val="1"/>
+      <w:numFmt w:val="bullet"/>
+      <w:lvlText w:val="o"/>
+      <w:lvlJc w:val="left"/>
+      <w:pPr>
+        <w:ind w:left="5760" w:hanging="360"/>
+      </w:pPr>
+      <w:rPr>
+        <w:rFonts w:ascii="Courier New" w:hAnsi="Courier New" w:hint="default"/>
+      </w:rPr>
+    </w:lvl>
+    <w:lvl w:ilvl="8" w:tplc="04090005" w:tentative="1">
+      <w:start w:val="1"/>
+      <w:numFmt w:val="bullet"/>
+      <w:lvlText w:val=""/>
+      <w:lvlJc w:val="left"/>
+      <w:pPr>
+        <w:ind w:left="6480" w:hanging="360"/>
+      </w:pPr>
+      <w:rPr>
+        <w:rFonts w:ascii="Wingdings" w:hAnsi="Wingdings" w:hint="default"/>
+      </w:rPr>
+    </w:lvl>
+  </w:abstractNum>
+  <w:abstractNum w:abstractNumId="1">
+    <w:nsid w:val="5160077E"/>
+    <w:multiLevelType w:val="hybridMultilevel"/>
+    <w:tmpl w:val="2B7A3CBA"/>
+    <w:lvl w:ilvl="0" w:tplc="0409000F">
+      <w:start w:val="1"/>
+      <w:numFmt w:val="decimal"/>
+      <w:lvlText w:val="%1."/>
+      <w:lvlJc w:val="left"/>
+      <w:pPr>
+        <w:ind w:left="720" w:hanging="360"/>
+      </w:pPr>
+    </w:lvl>
+    <w:lvl w:ilvl="1" w:tplc="04090019" w:tentative="1">
+      <w:start w:val="1"/>
+      <w:numFmt w:val="lowerLetter"/>
+      <w:lvlText w:val="%2."/>
+      <w:lvlJc w:val="left"/>
+      <w:pPr>
+        <w:ind w:left="1440" w:hanging="360"/>
+      </w:pPr>
+    </w:lvl>
+    <w:lvl w:ilvl="2" w:tplc="0409001B" w:tentative="1">
+      <w:start w:val="1"/>
+      <w:numFmt w:val="lowerRoman"/>
+      <w:lvlText w:val="%3."/>
+      <w:lvlJc w:val="right"/>
+      <w:pPr>
+        <w:ind w:left="2160" w:hanging="180"/>
+      </w:pPr>
+    </w:lvl>
+    <w:lvl w:ilvl="3" w:tplc="0409000F" w:tentative="1">
+      <w:start w:val="1"/>
+      <w:numFmt w:val="decimal"/>
+      <w:lvlText w:val="%4."/>
+      <w:lvlJc w:val="left"/>
+      <w:pPr>
+        <w:ind w:left="2880" w:hanging="360"/>
+      </w:pPr>
+    </w:lvl>
+    <w:lvl w:ilvl="4" w:tplc="04090019" w:tentative="1">
+      <w:start w:val="1"/>
+      <w:numFmt w:val="lowerLetter"/>
+      <w:lvlText w:val="%5."/>
+      <w:lvlJc w:val="left"/>
+      <w:pPr>
+        <w:ind w:left="3600" w:hanging="360"/>
+      </w:pPr>
+    </w:lvl>
+    <w:lvl w:ilvl="5" w:tplc="0409001B" w:tentative="1">
+      <w:start w:val="1"/>
+      <w:numFmt w:val="lowerRoman"/>
+      <w:lvlText w:val="%6."/>
+      <w:lvlJc w:val="right"/>
+      <w:pPr>
+        <w:ind w:left="4320" w:hanging="180"/>
+      </w:pPr>
+    </w:lvl>
+    <w:lvl w:ilvl="6" w:tplc="0409000F" w:tentative="1">
+      <w:start w:val="1"/>
+      <w:numFmt w:val="decimal"/>
+      <w:lvlText w:val="%7."/>
+      <w:lvlJc w:val="left"/>
+      <w:pPr>
+        <w:ind w:left="5040" w:hanging="360"/>
+      </w:pPr>
+    </w:lvl>
+    <w:lvl w:ilvl="7" w:tplc="04090019" w:tentative="1">
+      <w:start w:val="1"/>
+      <w:numFmt w:val="lowerLetter"/>
+      <w:lvlText w:val="%8."/>
+      <w:lvlJc w:val="left"/>
+      <w:pPr>
+        <w:ind w:left="5760" w:hanging="360"/>
+      </w:pPr>
+    </w:lvl>
+    <w:lvl w:ilvl="8" w:tplc="0409001B" w:tentative="1">
+      <w:start w:val="1"/>
+      <w:numFmt w:val="lowerRoman"/>
+      <w:lvlText w:val="%9."/>
+      <w:lvlJc w:val="right"/>
+      <w:pPr>
+        <w:ind w:left="6480" w:hanging="180"/>
+      </w:pPr>
+    </w:lvl>
+  </w:abstractNum>
+  <w:abstractNum w:abstractNumId="2">
     <w:nsid w:val="767C416C"/>
     <w:multiLevelType w:val="hybridMultilevel"/>
     <w:tmpl w:val="8B4EC2F0"/>
@@ -322,7 +971,13 @@
     </w:lvl>
   </w:abstractNum>
   <w:num w:numId="1">
+    <w:abstractNumId w:val="2"/>
+  </w:num>
+  <w:num w:numId="2">
     <w:abstractNumId w:val="0"/>
+  </w:num>
+  <w:num w:numId="3">
+    <w:abstractNumId w:val="1"/>
   </w:num>
 </w:numbering>
 </file>
@@ -344,7 +999,7 @@
       </w:pPr>
     </w:pPrDefault>
   </w:docDefaults>
-  <w:latentStyles w:defLockedState="0" w:defUIPriority="99" w:defSemiHidden="1" w:defUnhideWhenUsed="1" w:defQFormat="0" w:count="267">
+  <w:latentStyles w:defLockedState="0" w:defUIPriority="99" w:defSemiHidden="1" w:defUnhideWhenUsed="1" w:defQFormat="0" w:count="276">
     <w:lsdException w:name="Normal" w:semiHidden="0" w:uiPriority="0" w:unhideWhenUsed="0" w:qFormat="1"/>
     <w:lsdException w:name="heading 1" w:semiHidden="0" w:uiPriority="9" w:unhideWhenUsed="0" w:qFormat="1"/>
     <w:lsdException w:name="heading 2" w:uiPriority="9" w:qFormat="1"/>
@@ -552,7 +1207,7 @@
 </file>
 
 <file path=word/stylesWithEffects.xml><?xml version="1.0" encoding="utf-8"?>
-<w:styles xmlns:wpc="http://schemas.microsoft.com/office/word/2010/wordprocessingCanvas" xmlns:mc="http://schemas.openxmlformats.org/markup-compatibility/2006" xmlns:o="urn:schemas-microsoft-com:office:office" xmlns:r="http://schemas.openxmlformats.org/officeDocument/2006/relationships" xmlns:m="http://schemas.openxmlformats.org/officeDocument/2006/math" xmlns:v="urn:schemas-microsoft-com:vml" xmlns:wp14="http://schemas.microsoft.com/office/word/2010/wordprocessingDrawing" xmlns:wp="http://schemas.openxmlformats.org/drawingml/2006/wordprocessingDrawing" xmlns:w10="urn:schemas-microsoft-com:office:word" xmlns:w="http://schemas.openxmlformats.org/wordprocessingml/2006/main" xmlns:w14="http://schemas.microsoft.com/office/word/2010/wordml" xmlns:wpg="http://schemas.microsoft.com/office/word/2010/wordprocessingGroup" xmlns:wpi="http://schemas.microsoft.com/office/word/2010/wordprocessingInk" xmlns:wne="http://schemas.microsoft.com/office/word/2006/wordml" xmlns:wps="http://schemas.microsoft.com/office/word/2010/wordprocessingShape" mc:Ignorable="w14 wp14">
+<w:styles xmlns:wpc="http://schemas.microsoft.com/office/word/2010/wordprocessingCanvas" xmlns:mo="http://schemas.microsoft.com/office/mac/office/2008/main" xmlns:mc="http://schemas.openxmlformats.org/markup-compatibility/2006" xmlns:mv="urn:schemas-microsoft-com:mac:vml" xmlns:o="urn:schemas-microsoft-com:office:office" xmlns:r="http://schemas.openxmlformats.org/officeDocument/2006/relationships" xmlns:m="http://schemas.openxmlformats.org/officeDocument/2006/math" xmlns:v="urn:schemas-microsoft-com:vml" xmlns:wp14="http://schemas.microsoft.com/office/word/2010/wordprocessingDrawing" xmlns:wp="http://schemas.openxmlformats.org/drawingml/2006/wordprocessingDrawing" xmlns:w10="urn:schemas-microsoft-com:office:word" xmlns:w="http://schemas.openxmlformats.org/wordprocessingml/2006/main" xmlns:w14="http://schemas.microsoft.com/office/word/2010/wordml" xmlns:wpg="http://schemas.microsoft.com/office/word/2010/wordprocessingGroup" xmlns:wpi="http://schemas.microsoft.com/office/word/2010/wordprocessingInk" xmlns:wne="http://schemas.microsoft.com/office/word/2006/wordml" xmlns:wps="http://schemas.microsoft.com/office/word/2010/wordprocessingShape" mc:Ignorable="w14 wp14">
   <w:docDefaults>
     <w:rPrDefault>
       <w:rPr>
@@ -568,7 +1223,7 @@
       </w:pPr>
     </w:pPrDefault>
   </w:docDefaults>
-  <w:latentStyles w:defLockedState="0" w:defUIPriority="99" w:defSemiHidden="1" w:defUnhideWhenUsed="1" w:defQFormat="0" w:count="267">
+  <w:latentStyles w:defLockedState="0" w:defUIPriority="99" w:defSemiHidden="1" w:defUnhideWhenUsed="1" w:defQFormat="0" w:count="276">
     <w:lsdException w:name="Normal" w:semiHidden="0" w:uiPriority="0" w:unhideWhenUsed="0" w:qFormat="1"/>
     <w:lsdException w:name="heading 1" w:semiHidden="0" w:uiPriority="9" w:unhideWhenUsed="0" w:qFormat="1"/>
     <w:lsdException w:name="heading 2" w:uiPriority="9" w:qFormat="1"/>

</xml_diff>